<commit_message>
Added the few articles in PZ
</commit_message>
<xml_diff>
--- a/!Титульний лист.docx
+++ b/!Титульний лист.docx
@@ -442,7 +442,47 @@
           <w:u w:val="single"/>
           <w:lang w:val="uk-UA"/>
         </w:rPr>
-        <w:t>Структура бази даних для розробки індикатора технічного аналізу на основі машинного навчання</w:t>
+        <w:t>Створення</w:t>
+      </w:r>
+      <w:r>
+        <w:rPr>
+          <w:i/>
+          <w:sz w:val="28"/>
+          <w:szCs w:val="24"/>
+          <w:u w:val="single"/>
+          <w:lang w:val="uk-UA"/>
+        </w:rPr>
+        <w:t xml:space="preserve"> бази даних</w:t>
+      </w:r>
+      <w:r>
+        <w:rPr>
+          <w:i/>
+          <w:sz w:val="28"/>
+          <w:szCs w:val="24"/>
+          <w:u w:val="single"/>
+          <w:lang w:val="uk-UA"/>
+        </w:rPr>
+        <w:t xml:space="preserve"> для </w:t>
+      </w:r>
+      <w:r>
+        <w:rPr>
+          <w:i/>
+          <w:sz w:val="28"/>
+          <w:szCs w:val="24"/>
+          <w:u w:val="single"/>
+          <w:lang w:val="uk-UA"/>
+        </w:rPr>
+        <w:t>розробки</w:t>
+      </w:r>
+      <w:r>
+        <w:rPr>
+          <w:i/>
+          <w:sz w:val="28"/>
+          <w:szCs w:val="24"/>
+          <w:u w:val="single"/>
+          <w:lang w:val="uk-UA"/>
+        </w:rPr>
+        <w:t xml:space="preserve"> індикатора технічного аналізу</w:t>
       </w:r>
       <w:r>
         <w:rPr>
@@ -913,18 +953,7 @@
           <w:u w:val="single"/>
           <w:lang w:val="uk-UA"/>
         </w:rPr>
-        <w:t>н.</w:t>
-      </w:r>
-      <w:bookmarkStart w:id="5" w:name="_GoBack"/>
-      <w:bookmarkEnd w:id="5"/>
-      <w:r>
-        <w:rPr>
-          <w:sz w:val="24"/>
-          <w:szCs w:val="24"/>
-          <w:u w:val="single"/>
-          <w:lang w:val="uk-UA"/>
-        </w:rPr>
-        <w:t xml:space="preserve">, </w:t>
+        <w:t xml:space="preserve">н., </w:t>
       </w:r>
       <w:r>
         <w:rPr>
@@ -1733,6 +1762,7 @@
           <w:sz w:val="28"/>
           <w:lang w:val="uk-UA"/>
         </w:rPr>
+        <w:lastRenderedPageBreak/>
         <w:t>Міністерство освіти і науки України</w:t>
       </w:r>
     </w:p>
@@ -2348,7 +2378,7 @@
                 <w:bCs/>
                 <w:i/>
               </w:rPr>
-              <w:t>Структура бази даних для розробки індикатора</w:t>
+              <w:t>Створення бази даних для розробки індикатора</w:t>
             </w:r>
           </w:p>
         </w:tc>
@@ -2379,8 +2409,10 @@
                 <w:bCs/>
                 <w:i/>
               </w:rPr>
-              <w:t>технічного аналізу на основі машинного навчання</w:t>
-            </w:r>
+              <w:t>технічного аналізу</w:t>
+            </w:r>
+            <w:bookmarkStart w:id="5" w:name="_GoBack"/>
+            <w:bookmarkEnd w:id="5"/>
           </w:p>
         </w:tc>
       </w:tr>
@@ -6277,7 +6309,7 @@
     <w:lsdException w:name="Table Web 2" w:semiHidden="1" w:unhideWhenUsed="1"/>
     <w:lsdException w:name="Table Web 3" w:semiHidden="1" w:unhideWhenUsed="1"/>
     <w:lsdException w:name="Balloon Text" w:semiHidden="1" w:unhideWhenUsed="1"/>
-    <w:lsdException w:name="Table Grid" w:semiHidden="1" w:uiPriority="59" w:unhideWhenUsed="1"/>
+    <w:lsdException w:name="Table Grid" w:uiPriority="59"/>
     <w:lsdException w:name="Table Theme" w:semiHidden="1" w:unhideWhenUsed="1"/>
     <w:lsdException w:name="Placeholder Text" w:semiHidden="1"/>
     <w:lsdException w:name="No Spacing" w:uiPriority="1" w:qFormat="1"/>

</xml_diff>